<commit_message>
update resume with DA
</commit_message>
<xml_diff>
--- a/resources/resume_sherrischeer.docx
+++ b/resources/resume_sherrischeer.docx
@@ -3,6 +3,8 @@
 <w:document xmlns:wpc="http://schemas.microsoft.com/office/word/2010/wordprocessingCanvas" xmlns:cx="http://schemas.microsoft.com/office/drawing/2014/chartex" xmlns:cx1="http://schemas.microsoft.com/office/drawing/2015/9/8/chartex" xmlns:cx2="http://schemas.microsoft.com/office/drawing/2015/10/21/chartex" xmlns:cx3="http://schemas.microsoft.com/office/drawing/2016/5/9/chartex" xmlns:cx4="http://schemas.microsoft.com/office/drawing/2016/5/10/chartex" xmlns:cx5="http://schemas.microsoft.com/office/drawing/2016/5/11/chartex" xmlns:cx6="http://schemas.microsoft.com/office/drawing/2016/5/12/chartex" xmlns:cx7="http://schemas.microsoft.com/office/drawing/2016/5/13/chartex" xmlns:cx8="http://schemas.microsoft.com/office/drawing/2016/5/14/chartex" xmlns:mc="http://schemas.openxmlformats.org/markup-compatibility/2006" xmlns:aink="http://schemas.microsoft.com/office/drawing/2016/ink" xmlns:am3d="http://schemas.microsoft.com/office/drawing/2017/model3d" xmlns:o="urn:schemas-microsoft-com:office:office" xmlns:r="http://schemas.openxmlformats.org/officeDocument/2006/relationships" xmlns:m="http://schemas.openxmlformats.org/officeDocument/2006/math" xmlns:v="urn:schemas-microsoft-com:vml" xmlns:wp14="http://schemas.microsoft.com/office/word/2010/wordprocessingDrawing" xmlns:wp="http://schemas.openxmlformats.org/drawingml/2006/wordprocessingDrawing" xmlns:w10="urn:schemas-microsoft-com:office:word" xmlns:w="http://schemas.openxmlformats.org/wordprocessingml/2006/main" xmlns:w14="http://schemas.microsoft.com/office/word/2010/wordml" xmlns:w15="http://schemas.microsoft.com/office/word/2012/wordml" xmlns:w16cid="http://schemas.microsoft.com/office/word/2016/wordml/cid" xmlns:w16se="http://schemas.microsoft.com/office/word/2015/wordml/symex" xmlns:wpg="http://schemas.microsoft.com/office/word/2010/wordprocessingGroup" xmlns:wpi="http://schemas.microsoft.com/office/word/2010/wordprocessingInk" xmlns:wne="http://schemas.microsoft.com/office/word/2006/wordml" xmlns:wps="http://schemas.microsoft.com/office/word/2010/wordprocessingShape" mc:Ignorable="w14 w15 w16se w16cid wp14">
   <w:background w:color="F6F6F6"/>
   <w:body>
+    <w:bookmarkStart w:id="0" w:name="_GoBack"/>
+    <w:bookmarkEnd w:id="0"/>
     <w:p>
       <w:pPr>
         <w:ind w:left="810"/>
@@ -1629,7 +1631,29 @@
                                 <w:sz w:val="20"/>
                                 <w:szCs w:val="20"/>
                               </w:rPr>
-                              <w:t>Class project at Codergirl, St. Louis</w:t>
+                              <w:t xml:space="preserve">Class project at </w:t>
+                            </w:r>
+                            <w:proofErr w:type="spellStart"/>
+                            <w:r>
+                              <w:rPr>
+                                <w:rFonts w:ascii="Optima" w:hAnsi="Optima" w:cs="Open Sans Semibold"/>
+                                <w:i/>
+                                <w:color w:val="232323"/>
+                                <w:sz w:val="20"/>
+                                <w:szCs w:val="20"/>
+                              </w:rPr>
+                              <w:t>Codergirl</w:t>
+                            </w:r>
+                            <w:proofErr w:type="spellEnd"/>
+                            <w:r>
+                              <w:rPr>
+                                <w:rFonts w:ascii="Optima" w:hAnsi="Optima" w:cs="Open Sans Semibold"/>
+                                <w:i/>
+                                <w:color w:val="232323"/>
+                                <w:sz w:val="20"/>
+                                <w:szCs w:val="20"/>
+                              </w:rPr>
+                              <w:t>, St. Louis</w:t>
                             </w:r>
                             <w:r>
                               <w:rPr>
@@ -1840,6 +1864,7 @@
                               </w:rPr>
                               <w:t xml:space="preserve">Troop313 </w:t>
                             </w:r>
+                            <w:proofErr w:type="spellStart"/>
                             <w:r>
                               <w:rPr>
                                 <w:rFonts w:ascii="Optima" w:hAnsi="Optima" w:cs="Open Sans Semibold"/>
@@ -1858,7 +1883,18 @@
                                 <w:sz w:val="20"/>
                                 <w:szCs w:val="20"/>
                               </w:rPr>
-                              <w:t>scout website re-design</w:t>
+                              <w:t>scout</w:t>
+                            </w:r>
+                            <w:proofErr w:type="spellEnd"/>
+                            <w:r>
+                              <w:rPr>
+                                <w:rFonts w:ascii="Optima" w:hAnsi="Optima" w:cs="Open Sans Semibold"/>
+                                <w:b/>
+                                <w:color w:val="232323"/>
+                                <w:sz w:val="20"/>
+                                <w:szCs w:val="20"/>
+                              </w:rPr>
+                              <w:t xml:space="preserve"> website re-design</w:t>
                             </w:r>
                             <w:r>
                               <w:rPr>
@@ -1975,7 +2011,29 @@
                           <w:sz w:val="20"/>
                           <w:szCs w:val="20"/>
                         </w:rPr>
-                        <w:t>Class project at Codergirl, St. Louis</w:t>
+                        <w:t xml:space="preserve">Class project at </w:t>
+                      </w:r>
+                      <w:proofErr w:type="spellStart"/>
+                      <w:r>
+                        <w:rPr>
+                          <w:rFonts w:ascii="Optima" w:hAnsi="Optima" w:cs="Open Sans Semibold"/>
+                          <w:i/>
+                          <w:color w:val="232323"/>
+                          <w:sz w:val="20"/>
+                          <w:szCs w:val="20"/>
+                        </w:rPr>
+                        <w:t>Codergirl</w:t>
+                      </w:r>
+                      <w:proofErr w:type="spellEnd"/>
+                      <w:r>
+                        <w:rPr>
+                          <w:rFonts w:ascii="Optima" w:hAnsi="Optima" w:cs="Open Sans Semibold"/>
+                          <w:i/>
+                          <w:color w:val="232323"/>
+                          <w:sz w:val="20"/>
+                          <w:szCs w:val="20"/>
+                        </w:rPr>
+                        <w:t>, St. Louis</w:t>
                       </w:r>
                       <w:r>
                         <w:rPr>
@@ -2186,6 +2244,7 @@
                         </w:rPr>
                         <w:t xml:space="preserve">Troop313 </w:t>
                       </w:r>
+                      <w:proofErr w:type="spellStart"/>
                       <w:r>
                         <w:rPr>
                           <w:rFonts w:ascii="Optima" w:hAnsi="Optima" w:cs="Open Sans Semibold"/>
@@ -2204,7 +2263,18 @@
                           <w:sz w:val="20"/>
                           <w:szCs w:val="20"/>
                         </w:rPr>
-                        <w:t>scout website re-design</w:t>
+                        <w:t>scout</w:t>
+                      </w:r>
+                      <w:proofErr w:type="spellEnd"/>
+                      <w:r>
+                        <w:rPr>
+                          <w:rFonts w:ascii="Optima" w:hAnsi="Optima" w:cs="Open Sans Semibold"/>
+                          <w:b/>
+                          <w:color w:val="232323"/>
+                          <w:sz w:val="20"/>
+                          <w:szCs w:val="20"/>
+                        </w:rPr>
+                        <w:t xml:space="preserve"> website re-design</w:t>
                       </w:r>
                       <w:r>
                         <w:rPr>
@@ -3012,7 +3082,27 @@
                                 <w:sz w:val="20"/>
                                 <w:szCs w:val="20"/>
                               </w:rPr>
-                              <w:t>HTML5, CSS3 –  websites and redesigns</w:t>
+                              <w:t xml:space="preserve">R, </w:t>
+                            </w:r>
+                            <w:proofErr w:type="spellStart"/>
+                            <w:r>
+                              <w:rPr>
+                                <w:rFonts w:ascii="Optima" w:hAnsi="Optima" w:cs="Open Sans Light"/>
+                                <w:color w:val="444444"/>
+                                <w:sz w:val="20"/>
+                                <w:szCs w:val="20"/>
+                              </w:rPr>
+                              <w:t>RStudio</w:t>
+                            </w:r>
+                            <w:proofErr w:type="spellEnd"/>
+                            <w:r>
+                              <w:rPr>
+                                <w:rFonts w:ascii="Optima" w:hAnsi="Optima" w:cs="Open Sans Light"/>
+                                <w:color w:val="444444"/>
+                                <w:sz w:val="20"/>
+                                <w:szCs w:val="20"/>
+                              </w:rPr>
+                              <w:t>, Excel</w:t>
                             </w:r>
                           </w:p>
                           <w:p>
@@ -3045,8 +3135,19 @@
                                 <w:sz w:val="20"/>
                                 <w:szCs w:val="20"/>
                               </w:rPr>
-                              <w:t>JavaScript, jQuery – links, animations, timers, forms and data validation</w:t>
-                            </w:r>
+                              <w:t xml:space="preserve">UX/UI – went through the design process with </w:t>
+                            </w:r>
+                            <w:proofErr w:type="spellStart"/>
+                            <w:r>
+                              <w:rPr>
+                                <w:rFonts w:ascii="Optima" w:hAnsi="Optima" w:cs="Open Sans Light"/>
+                                <w:color w:val="444444"/>
+                                <w:sz w:val="20"/>
+                                <w:szCs w:val="20"/>
+                              </w:rPr>
+                              <w:t>Codergirl</w:t>
+                            </w:r>
+                            <w:proofErr w:type="spellEnd"/>
                           </w:p>
                           <w:p>
                             <w:pPr>
@@ -3078,34 +3179,34 @@
                                 <w:sz w:val="20"/>
                                 <w:szCs w:val="20"/>
                               </w:rPr>
-                              <w:t>UX/UI –</w:t>
-                            </w:r>
-                            <w:r>
-                              <w:rPr>
-                                <w:rFonts w:ascii="Optima" w:hAnsi="Optima" w:cs="Open Sans Light"/>
-                                <w:color w:val="444444"/>
-                                <w:sz w:val="20"/>
-                                <w:szCs w:val="20"/>
-                              </w:rPr>
-                              <w:t xml:space="preserve"> w</w:t>
-                            </w:r>
-                            <w:r>
-                              <w:rPr>
-                                <w:rFonts w:ascii="Optima" w:hAnsi="Optima" w:cs="Open Sans Light"/>
-                                <w:color w:val="444444"/>
-                                <w:sz w:val="20"/>
-                                <w:szCs w:val="20"/>
-                              </w:rPr>
-                              <w:t>ent through the de</w:t>
-                            </w:r>
-                            <w:r>
-                              <w:rPr>
-                                <w:rFonts w:ascii="Optima" w:hAnsi="Optima" w:cs="Open Sans Light"/>
-                                <w:color w:val="444444"/>
-                                <w:sz w:val="20"/>
-                                <w:szCs w:val="20"/>
-                              </w:rPr>
-                              <w:t>sign process with Codergirl</w:t>
+                              <w:t>H</w:t>
+                            </w:r>
+                            <w:r>
+                              <w:rPr>
+                                <w:rFonts w:ascii="Optima" w:hAnsi="Optima" w:cs="Open Sans Light"/>
+                                <w:color w:val="444444"/>
+                                <w:sz w:val="20"/>
+                                <w:szCs w:val="20"/>
+                              </w:rPr>
+                              <w:t>TML5, CSS3, JavaScript, jQuery</w:t>
+                            </w:r>
+                            <w:r>
+                              <w:rPr>
+                                <w:rFonts w:ascii="Optima" w:hAnsi="Optima" w:cs="Open Sans Light"/>
+                                <w:color w:val="444444"/>
+                                <w:sz w:val="20"/>
+                                <w:szCs w:val="20"/>
+                              </w:rPr>
+                              <w:t>–  websites and redesigns</w:t>
+                            </w:r>
+                            <w:r>
+                              <w:rPr>
+                                <w:rFonts w:ascii="Optima" w:hAnsi="Optima" w:cs="Open Sans Light"/>
+                                <w:color w:val="444444"/>
+                                <w:sz w:val="20"/>
+                                <w:szCs w:val="20"/>
+                              </w:rPr>
+                              <w:t>, forms, data validation</w:t>
                             </w:r>
                           </w:p>
                           <w:p>
@@ -3129,14 +3230,25 @@
                                 <w:szCs w:val="20"/>
                               </w:rPr>
                             </w:pPr>
-                            <w:r>
-                              <w:rPr>
-                                <w:rFonts w:ascii="Optima" w:hAnsi="Optima" w:cs="Open Sans Light"/>
-                                <w:color w:val="444444"/>
-                                <w:sz w:val="20"/>
-                                <w:szCs w:val="20"/>
-                              </w:rPr>
-                              <w:t>Github, Bootstrap – my portfolio</w:t>
+                            <w:proofErr w:type="spellStart"/>
+                            <w:r>
+                              <w:rPr>
+                                <w:rFonts w:ascii="Optima" w:hAnsi="Optima" w:cs="Open Sans Light"/>
+                                <w:color w:val="444444"/>
+                                <w:sz w:val="20"/>
+                                <w:szCs w:val="20"/>
+                              </w:rPr>
+                              <w:t>Github</w:t>
+                            </w:r>
+                            <w:proofErr w:type="spellEnd"/>
+                            <w:r>
+                              <w:rPr>
+                                <w:rFonts w:ascii="Optima" w:hAnsi="Optima" w:cs="Open Sans Light"/>
+                                <w:color w:val="444444"/>
+                                <w:sz w:val="20"/>
+                                <w:szCs w:val="20"/>
+                              </w:rPr>
+                              <w:t>, Bootstrap – my portfolio</w:t>
                             </w:r>
                           </w:p>
                           <w:p>
@@ -3160,14 +3272,25 @@
                                 <w:szCs w:val="20"/>
                               </w:rPr>
                             </w:pPr>
-                            <w:r>
-                              <w:rPr>
-                                <w:rFonts w:ascii="Optima" w:hAnsi="Optima" w:cs="Open Sans Light"/>
-                                <w:color w:val="444444"/>
-                                <w:sz w:val="20"/>
-                                <w:szCs w:val="20"/>
-                              </w:rPr>
-                              <w:t>Wordpress – my website</w:t>
+                            <w:proofErr w:type="spellStart"/>
+                            <w:r>
+                              <w:rPr>
+                                <w:rFonts w:ascii="Optima" w:hAnsi="Optima" w:cs="Open Sans Light"/>
+                                <w:color w:val="444444"/>
+                                <w:sz w:val="20"/>
+                                <w:szCs w:val="20"/>
+                              </w:rPr>
+                              <w:t>Wordpress</w:t>
+                            </w:r>
+                            <w:proofErr w:type="spellEnd"/>
+                            <w:r>
+                              <w:rPr>
+                                <w:rFonts w:ascii="Optima" w:hAnsi="Optima" w:cs="Open Sans Light"/>
+                                <w:color w:val="444444"/>
+                                <w:sz w:val="20"/>
+                                <w:szCs w:val="20"/>
+                              </w:rPr>
+                              <w:t xml:space="preserve"> – my website</w:t>
                             </w:r>
                           </w:p>
                           <w:p>
@@ -3198,7 +3321,16 @@
                                 <w:sz w:val="20"/>
                                 <w:szCs w:val="20"/>
                               </w:rPr>
-                              <w:t>Photoshop – used on almost every project</w:t>
+                              <w:t>Photoshop</w:t>
+                            </w:r>
+                            <w:r>
+                              <w:rPr>
+                                <w:rFonts w:ascii="Optima" w:hAnsi="Optima" w:cs="Open Sans Light"/>
+                                <w:color w:val="444444"/>
+                                <w:sz w:val="20"/>
+                                <w:szCs w:val="20"/>
+                              </w:rPr>
+                              <w:t>, Adobe Illustrator</w:t>
                             </w:r>
                           </w:p>
                           <w:p>
@@ -3229,21 +3361,8 @@
                                 <w:sz w:val="20"/>
                                 <w:szCs w:val="20"/>
                               </w:rPr>
-                              <w:t>React</w:t>
-                            </w:r>
-                            <w:bookmarkStart w:id="0" w:name="_GoBack"/>
-                            <w:bookmarkEnd w:id="0"/>
-                          </w:p>
-                          <w:p>
-                            <w:pPr>
-                              <w:spacing w:after="0" w:line="216" w:lineRule="auto"/>
-                              <w:rPr>
-                                <w:rFonts w:ascii="Optima" w:hAnsi="Optima" w:cs="Open Sans Light"/>
-                                <w:color w:val="444444"/>
-                                <w:sz w:val="20"/>
-                                <w:szCs w:val="20"/>
-                              </w:rPr>
-                            </w:pPr>
+                              <w:t xml:space="preserve">Java – pizza program </w:t>
+                            </w:r>
                           </w:p>
                         </w:txbxContent>
                       </wps:txbx>
@@ -3292,7 +3411,27 @@
                           <w:sz w:val="20"/>
                           <w:szCs w:val="20"/>
                         </w:rPr>
-                        <w:t>HTML5, CSS3 –  websites and redesigns</w:t>
+                        <w:t xml:space="preserve">R, </w:t>
+                      </w:r>
+                      <w:proofErr w:type="spellStart"/>
+                      <w:r>
+                        <w:rPr>
+                          <w:rFonts w:ascii="Optima" w:hAnsi="Optima" w:cs="Open Sans Light"/>
+                          <w:color w:val="444444"/>
+                          <w:sz w:val="20"/>
+                          <w:szCs w:val="20"/>
+                        </w:rPr>
+                        <w:t>RStudio</w:t>
+                      </w:r>
+                      <w:proofErr w:type="spellEnd"/>
+                      <w:r>
+                        <w:rPr>
+                          <w:rFonts w:ascii="Optima" w:hAnsi="Optima" w:cs="Open Sans Light"/>
+                          <w:color w:val="444444"/>
+                          <w:sz w:val="20"/>
+                          <w:szCs w:val="20"/>
+                        </w:rPr>
+                        <w:t>, Excel</w:t>
                       </w:r>
                     </w:p>
                     <w:p>
@@ -3325,8 +3464,19 @@
                           <w:sz w:val="20"/>
                           <w:szCs w:val="20"/>
                         </w:rPr>
-                        <w:t>JavaScript, jQuery – links, animations, timers, forms and data validation</w:t>
-                      </w:r>
+                        <w:t xml:space="preserve">UX/UI – went through the design process with </w:t>
+                      </w:r>
+                      <w:proofErr w:type="spellStart"/>
+                      <w:r>
+                        <w:rPr>
+                          <w:rFonts w:ascii="Optima" w:hAnsi="Optima" w:cs="Open Sans Light"/>
+                          <w:color w:val="444444"/>
+                          <w:sz w:val="20"/>
+                          <w:szCs w:val="20"/>
+                        </w:rPr>
+                        <w:t>Codergirl</w:t>
+                      </w:r>
+                      <w:proofErr w:type="spellEnd"/>
                     </w:p>
                     <w:p>
                       <w:pPr>
@@ -3358,34 +3508,34 @@
                           <w:sz w:val="20"/>
                           <w:szCs w:val="20"/>
                         </w:rPr>
-                        <w:t>UX/UI –</w:t>
-                      </w:r>
-                      <w:r>
-                        <w:rPr>
-                          <w:rFonts w:ascii="Optima" w:hAnsi="Optima" w:cs="Open Sans Light"/>
-                          <w:color w:val="444444"/>
-                          <w:sz w:val="20"/>
-                          <w:szCs w:val="20"/>
-                        </w:rPr>
-                        <w:t xml:space="preserve"> w</w:t>
-                      </w:r>
-                      <w:r>
-                        <w:rPr>
-                          <w:rFonts w:ascii="Optima" w:hAnsi="Optima" w:cs="Open Sans Light"/>
-                          <w:color w:val="444444"/>
-                          <w:sz w:val="20"/>
-                          <w:szCs w:val="20"/>
-                        </w:rPr>
-                        <w:t>ent through the de</w:t>
-                      </w:r>
-                      <w:r>
-                        <w:rPr>
-                          <w:rFonts w:ascii="Optima" w:hAnsi="Optima" w:cs="Open Sans Light"/>
-                          <w:color w:val="444444"/>
-                          <w:sz w:val="20"/>
-                          <w:szCs w:val="20"/>
-                        </w:rPr>
-                        <w:t>sign process with Codergirl</w:t>
+                        <w:t>H</w:t>
+                      </w:r>
+                      <w:r>
+                        <w:rPr>
+                          <w:rFonts w:ascii="Optima" w:hAnsi="Optima" w:cs="Open Sans Light"/>
+                          <w:color w:val="444444"/>
+                          <w:sz w:val="20"/>
+                          <w:szCs w:val="20"/>
+                        </w:rPr>
+                        <w:t>TML5, CSS3, JavaScript, jQuery</w:t>
+                      </w:r>
+                      <w:r>
+                        <w:rPr>
+                          <w:rFonts w:ascii="Optima" w:hAnsi="Optima" w:cs="Open Sans Light"/>
+                          <w:color w:val="444444"/>
+                          <w:sz w:val="20"/>
+                          <w:szCs w:val="20"/>
+                        </w:rPr>
+                        <w:t>–  websites and redesigns</w:t>
+                      </w:r>
+                      <w:r>
+                        <w:rPr>
+                          <w:rFonts w:ascii="Optima" w:hAnsi="Optima" w:cs="Open Sans Light"/>
+                          <w:color w:val="444444"/>
+                          <w:sz w:val="20"/>
+                          <w:szCs w:val="20"/>
+                        </w:rPr>
+                        <w:t>, forms, data validation</w:t>
                       </w:r>
                     </w:p>
                     <w:p>
@@ -3409,14 +3559,25 @@
                           <w:szCs w:val="20"/>
                         </w:rPr>
                       </w:pPr>
-                      <w:r>
-                        <w:rPr>
-                          <w:rFonts w:ascii="Optima" w:hAnsi="Optima" w:cs="Open Sans Light"/>
-                          <w:color w:val="444444"/>
-                          <w:sz w:val="20"/>
-                          <w:szCs w:val="20"/>
-                        </w:rPr>
-                        <w:t>Github, Bootstrap – my portfolio</w:t>
+                      <w:proofErr w:type="spellStart"/>
+                      <w:r>
+                        <w:rPr>
+                          <w:rFonts w:ascii="Optima" w:hAnsi="Optima" w:cs="Open Sans Light"/>
+                          <w:color w:val="444444"/>
+                          <w:sz w:val="20"/>
+                          <w:szCs w:val="20"/>
+                        </w:rPr>
+                        <w:t>Github</w:t>
+                      </w:r>
+                      <w:proofErr w:type="spellEnd"/>
+                      <w:r>
+                        <w:rPr>
+                          <w:rFonts w:ascii="Optima" w:hAnsi="Optima" w:cs="Open Sans Light"/>
+                          <w:color w:val="444444"/>
+                          <w:sz w:val="20"/>
+                          <w:szCs w:val="20"/>
+                        </w:rPr>
+                        <w:t>, Bootstrap – my portfolio</w:t>
                       </w:r>
                     </w:p>
                     <w:p>
@@ -3440,14 +3601,25 @@
                           <w:szCs w:val="20"/>
                         </w:rPr>
                       </w:pPr>
-                      <w:r>
-                        <w:rPr>
-                          <w:rFonts w:ascii="Optima" w:hAnsi="Optima" w:cs="Open Sans Light"/>
-                          <w:color w:val="444444"/>
-                          <w:sz w:val="20"/>
-                          <w:szCs w:val="20"/>
-                        </w:rPr>
-                        <w:t>Wordpress – my website</w:t>
+                      <w:proofErr w:type="spellStart"/>
+                      <w:r>
+                        <w:rPr>
+                          <w:rFonts w:ascii="Optima" w:hAnsi="Optima" w:cs="Open Sans Light"/>
+                          <w:color w:val="444444"/>
+                          <w:sz w:val="20"/>
+                          <w:szCs w:val="20"/>
+                        </w:rPr>
+                        <w:t>Wordpress</w:t>
+                      </w:r>
+                      <w:proofErr w:type="spellEnd"/>
+                      <w:r>
+                        <w:rPr>
+                          <w:rFonts w:ascii="Optima" w:hAnsi="Optima" w:cs="Open Sans Light"/>
+                          <w:color w:val="444444"/>
+                          <w:sz w:val="20"/>
+                          <w:szCs w:val="20"/>
+                        </w:rPr>
+                        <w:t xml:space="preserve"> – my website</w:t>
                       </w:r>
                     </w:p>
                     <w:p>
@@ -3478,7 +3650,16 @@
                           <w:sz w:val="20"/>
                           <w:szCs w:val="20"/>
                         </w:rPr>
-                        <w:t>Photoshop – used on almost every project</w:t>
+                        <w:t>Photoshop</w:t>
+                      </w:r>
+                      <w:r>
+                        <w:rPr>
+                          <w:rFonts w:ascii="Optima" w:hAnsi="Optima" w:cs="Open Sans Light"/>
+                          <w:color w:val="444444"/>
+                          <w:sz w:val="20"/>
+                          <w:szCs w:val="20"/>
+                        </w:rPr>
+                        <w:t>, Adobe Illustrator</w:t>
                       </w:r>
                     </w:p>
                     <w:p>
@@ -3509,21 +3690,8 @@
                           <w:sz w:val="20"/>
                           <w:szCs w:val="20"/>
                         </w:rPr>
-                        <w:t>React</w:t>
-                      </w:r>
-                      <w:bookmarkStart w:id="1" w:name="_GoBack"/>
-                      <w:bookmarkEnd w:id="1"/>
-                    </w:p>
-                    <w:p>
-                      <w:pPr>
-                        <w:spacing w:after="0" w:line="216" w:lineRule="auto"/>
-                        <w:rPr>
-                          <w:rFonts w:ascii="Optima" w:hAnsi="Optima" w:cs="Open Sans Light"/>
-                          <w:color w:val="444444"/>
-                          <w:sz w:val="20"/>
-                          <w:szCs w:val="20"/>
-                        </w:rPr>
-                      </w:pPr>
+                        <w:t xml:space="preserve">Java – pizza program </w:t>
+                      </w:r>
                     </w:p>
                   </w:txbxContent>
                 </v:textbox>
@@ -3585,14 +3753,45 @@
                                 <w:szCs w:val="20"/>
                               </w:rPr>
                             </w:pPr>
-                            <w:r>
-                              <w:rPr>
-                                <w:rFonts w:ascii="Optima" w:hAnsi="Optima" w:cs="Open Sans Light"/>
-                                <w:color w:val="444444"/>
-                                <w:sz w:val="20"/>
-                                <w:szCs w:val="20"/>
-                              </w:rPr>
-                              <w:t xml:space="preserve">LaunchCode Codergirl </w:t>
+                            <w:proofErr w:type="spellStart"/>
+                            <w:r>
+                              <w:rPr>
+                                <w:rFonts w:ascii="Optima" w:hAnsi="Optima" w:cs="Open Sans Light"/>
+                                <w:color w:val="444444"/>
+                                <w:sz w:val="20"/>
+                                <w:szCs w:val="20"/>
+                              </w:rPr>
+                              <w:t>LaunchCode</w:t>
+                            </w:r>
+                            <w:proofErr w:type="spellEnd"/>
+                            <w:r>
+                              <w:rPr>
+                                <w:rFonts w:ascii="Optima" w:hAnsi="Optima" w:cs="Open Sans Light"/>
+                                <w:color w:val="444444"/>
+                                <w:sz w:val="20"/>
+                                <w:szCs w:val="20"/>
+                              </w:rPr>
+                              <w:t xml:space="preserve"> </w:t>
+                            </w:r>
+                            <w:proofErr w:type="spellStart"/>
+                            <w:r>
+                              <w:rPr>
+                                <w:rFonts w:ascii="Optima" w:hAnsi="Optima" w:cs="Open Sans Light"/>
+                                <w:color w:val="444444"/>
+                                <w:sz w:val="20"/>
+                                <w:szCs w:val="20"/>
+                              </w:rPr>
+                              <w:t>Codergirl</w:t>
+                            </w:r>
+                            <w:proofErr w:type="spellEnd"/>
+                            <w:r>
+                              <w:rPr>
+                                <w:rFonts w:ascii="Optima" w:hAnsi="Optima" w:cs="Open Sans Light"/>
+                                <w:color w:val="444444"/>
+                                <w:sz w:val="20"/>
+                                <w:szCs w:val="20"/>
+                              </w:rPr>
+                              <w:t xml:space="preserve"> </w:t>
                             </w:r>
                             <w:r>
                               <w:rPr>
@@ -3610,7 +3809,37 @@
                                 <w:sz w:val="20"/>
                                 <w:szCs w:val="20"/>
                               </w:rPr>
-                              <w:t xml:space="preserve"> User Experience (UX) Summer Cohort, 2018</w:t>
+                              <w:t xml:space="preserve"> </w:t>
+                            </w:r>
+                            <w:r>
+                              <w:rPr>
+                                <w:rFonts w:ascii="Optima" w:hAnsi="Optima" w:cs="Open Sans Light"/>
+                                <w:color w:val="444444"/>
+                                <w:sz w:val="20"/>
+                                <w:szCs w:val="20"/>
+                              </w:rPr>
+                              <w:t>Data Analysis</w:t>
+                            </w:r>
+                          </w:p>
+                          <w:p>
+                            <w:pPr>
+                              <w:spacing w:after="0" w:line="216" w:lineRule="auto"/>
+                              <w:jc w:val="both"/>
+                              <w:rPr>
+                                <w:rFonts w:ascii="Optima" w:hAnsi="Optima" w:cs="Open Sans Light"/>
+                                <w:color w:val="444444"/>
+                                <w:sz w:val="20"/>
+                                <w:szCs w:val="20"/>
+                              </w:rPr>
+                            </w:pPr>
+                            <w:r>
+                              <w:rPr>
+                                <w:rFonts w:ascii="Optima" w:hAnsi="Optima" w:cs="Open Sans Light"/>
+                                <w:color w:val="444444"/>
+                                <w:sz w:val="20"/>
+                                <w:szCs w:val="20"/>
+                              </w:rPr>
+                              <w:t xml:space="preserve"> Winter Cohort, 2019</w:t>
                             </w:r>
                           </w:p>
                           <w:p>
@@ -3636,14 +3865,45 @@
                                 <w:szCs w:val="20"/>
                               </w:rPr>
                             </w:pPr>
-                            <w:r>
-                              <w:rPr>
-                                <w:rFonts w:ascii="Optima" w:hAnsi="Optima" w:cs="Open Sans Light"/>
-                                <w:color w:val="444444"/>
-                                <w:sz w:val="20"/>
-                                <w:szCs w:val="20"/>
-                              </w:rPr>
-                              <w:t xml:space="preserve">St. Louis Community College </w:t>
+                            <w:proofErr w:type="spellStart"/>
+                            <w:r>
+                              <w:rPr>
+                                <w:rFonts w:ascii="Optima" w:hAnsi="Optima" w:cs="Open Sans Light"/>
+                                <w:color w:val="444444"/>
+                                <w:sz w:val="20"/>
+                                <w:szCs w:val="20"/>
+                              </w:rPr>
+                              <w:t>LaunchCode</w:t>
+                            </w:r>
+                            <w:proofErr w:type="spellEnd"/>
+                            <w:r>
+                              <w:rPr>
+                                <w:rFonts w:ascii="Optima" w:hAnsi="Optima" w:cs="Open Sans Light"/>
+                                <w:color w:val="444444"/>
+                                <w:sz w:val="20"/>
+                                <w:szCs w:val="20"/>
+                              </w:rPr>
+                              <w:t xml:space="preserve"> </w:t>
+                            </w:r>
+                            <w:proofErr w:type="spellStart"/>
+                            <w:r>
+                              <w:rPr>
+                                <w:rFonts w:ascii="Optima" w:hAnsi="Optima" w:cs="Open Sans Light"/>
+                                <w:color w:val="444444"/>
+                                <w:sz w:val="20"/>
+                                <w:szCs w:val="20"/>
+                              </w:rPr>
+                              <w:t>Codergirl</w:t>
+                            </w:r>
+                            <w:proofErr w:type="spellEnd"/>
+                            <w:r>
+                              <w:rPr>
+                                <w:rFonts w:ascii="Optima" w:hAnsi="Optima" w:cs="Open Sans Light"/>
+                                <w:color w:val="444444"/>
+                                <w:sz w:val="20"/>
+                                <w:szCs w:val="20"/>
+                              </w:rPr>
+                              <w:t xml:space="preserve"> </w:t>
                             </w:r>
                             <w:r>
                               <w:rPr>
@@ -3661,46 +3921,7 @@
                                 <w:sz w:val="20"/>
                                 <w:szCs w:val="20"/>
                               </w:rPr>
-                              <w:t xml:space="preserve"> </w:t>
-                            </w:r>
-                          </w:p>
-                          <w:p>
-                            <w:pPr>
-                              <w:spacing w:after="0" w:line="216" w:lineRule="auto"/>
-                              <w:jc w:val="both"/>
-                              <w:rPr>
-                                <w:rFonts w:ascii="Optima" w:hAnsi="Optima" w:cs="Open Sans Light"/>
-                                <w:color w:val="444444"/>
-                                <w:sz w:val="20"/>
-                                <w:szCs w:val="20"/>
-                              </w:rPr>
-                            </w:pPr>
-                            <w:r>
-                              <w:rPr>
-                                <w:rFonts w:ascii="Optima" w:hAnsi="Optima" w:cs="Open Sans Light"/>
-                                <w:color w:val="444444"/>
-                                <w:sz w:val="20"/>
-                                <w:szCs w:val="20"/>
-                              </w:rPr>
-                              <w:t xml:space="preserve">Web Development </w:t>
-                            </w:r>
-                            <w:r>
-                              <w:rPr>
-                                <w:rFonts w:ascii="Optima" w:hAnsi="Optima" w:cs="Open Sans Light"/>
-                                <w:color w:val="444444"/>
-                                <w:sz w:val="20"/>
-                                <w:szCs w:val="20"/>
-                              </w:rPr>
-                              <w:t>Certificate</w:t>
-                            </w:r>
-                            <w:r>
-                              <w:rPr>
-                                <w:rFonts w:ascii="Optima" w:hAnsi="Optima" w:cs="Open Sans Light"/>
-                                <w:color w:val="444444"/>
-                                <w:sz w:val="20"/>
-                                <w:szCs w:val="20"/>
-                              </w:rPr>
-                              <w:t>, 2018</w:t>
+                              <w:t xml:space="preserve"> User Experience (UX) Summer Cohort, 2018</w:t>
                             </w:r>
                           </w:p>
                           <w:p>
@@ -3733,7 +3954,7 @@
                                 <w:sz w:val="20"/>
                                 <w:szCs w:val="20"/>
                               </w:rPr>
-                              <w:t xml:space="preserve">Current Trends Academy - St. Peters, MO </w:t>
+                              <w:t xml:space="preserve">St. Louis Community College </w:t>
                             </w:r>
                             <w:r>
                               <w:rPr>
@@ -3772,7 +3993,25 @@
                                 <w:sz w:val="20"/>
                                 <w:szCs w:val="20"/>
                               </w:rPr>
-                              <w:t>Licensed as Cosmetologist, 2009</w:t>
+                              <w:t xml:space="preserve">Web Development </w:t>
+                            </w:r>
+                            <w:r>
+                              <w:rPr>
+                                <w:rFonts w:ascii="Optima" w:hAnsi="Optima" w:cs="Open Sans Light"/>
+                                <w:color w:val="444444"/>
+                                <w:sz w:val="20"/>
+                                <w:szCs w:val="20"/>
+                              </w:rPr>
+                              <w:t>Certificate</w:t>
+                            </w:r>
+                            <w:r>
+                              <w:rPr>
+                                <w:rFonts w:ascii="Optima" w:hAnsi="Optima" w:cs="Open Sans Light"/>
+                                <w:color w:val="444444"/>
+                                <w:sz w:val="20"/>
+                                <w:szCs w:val="20"/>
+                              </w:rPr>
+                              <w:t>, 2018</w:t>
                             </w:r>
                           </w:p>
                           <w:p>
@@ -3805,7 +4044,7 @@
                                 <w:sz w:val="20"/>
                                 <w:szCs w:val="20"/>
                               </w:rPr>
-                              <w:t xml:space="preserve">National Academy of Beauty Arts - St. Louis, MO </w:t>
+                              <w:t xml:space="preserve">Current Trends Academy - St. Peters, MO </w:t>
                             </w:r>
                             <w:r>
                               <w:rPr>
@@ -3844,7 +4083,7 @@
                                 <w:sz w:val="20"/>
                                 <w:szCs w:val="20"/>
                               </w:rPr>
-                              <w:t>Nail Technician, 1999</w:t>
+                              <w:t>Licensed as Cosmetologist, 2009</w:t>
                             </w:r>
                           </w:p>
                           <w:p>
@@ -3990,14 +4229,45 @@
                           <w:szCs w:val="20"/>
                         </w:rPr>
                       </w:pPr>
-                      <w:r>
-                        <w:rPr>
-                          <w:rFonts w:ascii="Optima" w:hAnsi="Optima" w:cs="Open Sans Light"/>
-                          <w:color w:val="444444"/>
-                          <w:sz w:val="20"/>
-                          <w:szCs w:val="20"/>
-                        </w:rPr>
-                        <w:t xml:space="preserve">LaunchCode Codergirl </w:t>
+                      <w:proofErr w:type="spellStart"/>
+                      <w:r>
+                        <w:rPr>
+                          <w:rFonts w:ascii="Optima" w:hAnsi="Optima" w:cs="Open Sans Light"/>
+                          <w:color w:val="444444"/>
+                          <w:sz w:val="20"/>
+                          <w:szCs w:val="20"/>
+                        </w:rPr>
+                        <w:t>LaunchCode</w:t>
+                      </w:r>
+                      <w:proofErr w:type="spellEnd"/>
+                      <w:r>
+                        <w:rPr>
+                          <w:rFonts w:ascii="Optima" w:hAnsi="Optima" w:cs="Open Sans Light"/>
+                          <w:color w:val="444444"/>
+                          <w:sz w:val="20"/>
+                          <w:szCs w:val="20"/>
+                        </w:rPr>
+                        <w:t xml:space="preserve"> </w:t>
+                      </w:r>
+                      <w:proofErr w:type="spellStart"/>
+                      <w:r>
+                        <w:rPr>
+                          <w:rFonts w:ascii="Optima" w:hAnsi="Optima" w:cs="Open Sans Light"/>
+                          <w:color w:val="444444"/>
+                          <w:sz w:val="20"/>
+                          <w:szCs w:val="20"/>
+                        </w:rPr>
+                        <w:t>Codergirl</w:t>
+                      </w:r>
+                      <w:proofErr w:type="spellEnd"/>
+                      <w:r>
+                        <w:rPr>
+                          <w:rFonts w:ascii="Optima" w:hAnsi="Optima" w:cs="Open Sans Light"/>
+                          <w:color w:val="444444"/>
+                          <w:sz w:val="20"/>
+                          <w:szCs w:val="20"/>
+                        </w:rPr>
+                        <w:t xml:space="preserve"> </w:t>
                       </w:r>
                       <w:r>
                         <w:rPr>
@@ -4015,7 +4285,37 @@
                           <w:sz w:val="20"/>
                           <w:szCs w:val="20"/>
                         </w:rPr>
-                        <w:t xml:space="preserve"> User Experience (UX) Summer Cohort, 2018</w:t>
+                        <w:t xml:space="preserve"> </w:t>
+                      </w:r>
+                      <w:r>
+                        <w:rPr>
+                          <w:rFonts w:ascii="Optima" w:hAnsi="Optima" w:cs="Open Sans Light"/>
+                          <w:color w:val="444444"/>
+                          <w:sz w:val="20"/>
+                          <w:szCs w:val="20"/>
+                        </w:rPr>
+                        <w:t>Data Analysis</w:t>
+                      </w:r>
+                    </w:p>
+                    <w:p>
+                      <w:pPr>
+                        <w:spacing w:after="0" w:line="216" w:lineRule="auto"/>
+                        <w:jc w:val="both"/>
+                        <w:rPr>
+                          <w:rFonts w:ascii="Optima" w:hAnsi="Optima" w:cs="Open Sans Light"/>
+                          <w:color w:val="444444"/>
+                          <w:sz w:val="20"/>
+                          <w:szCs w:val="20"/>
+                        </w:rPr>
+                      </w:pPr>
+                      <w:r>
+                        <w:rPr>
+                          <w:rFonts w:ascii="Optima" w:hAnsi="Optima" w:cs="Open Sans Light"/>
+                          <w:color w:val="444444"/>
+                          <w:sz w:val="20"/>
+                          <w:szCs w:val="20"/>
+                        </w:rPr>
+                        <w:t xml:space="preserve"> Winter Cohort, 2019</w:t>
                       </w:r>
                     </w:p>
                     <w:p>
@@ -4041,14 +4341,45 @@
                           <w:szCs w:val="20"/>
                         </w:rPr>
                       </w:pPr>
-                      <w:r>
-                        <w:rPr>
-                          <w:rFonts w:ascii="Optima" w:hAnsi="Optima" w:cs="Open Sans Light"/>
-                          <w:color w:val="444444"/>
-                          <w:sz w:val="20"/>
-                          <w:szCs w:val="20"/>
-                        </w:rPr>
-                        <w:t xml:space="preserve">St. Louis Community College </w:t>
+                      <w:proofErr w:type="spellStart"/>
+                      <w:r>
+                        <w:rPr>
+                          <w:rFonts w:ascii="Optima" w:hAnsi="Optima" w:cs="Open Sans Light"/>
+                          <w:color w:val="444444"/>
+                          <w:sz w:val="20"/>
+                          <w:szCs w:val="20"/>
+                        </w:rPr>
+                        <w:t>LaunchCode</w:t>
+                      </w:r>
+                      <w:proofErr w:type="spellEnd"/>
+                      <w:r>
+                        <w:rPr>
+                          <w:rFonts w:ascii="Optima" w:hAnsi="Optima" w:cs="Open Sans Light"/>
+                          <w:color w:val="444444"/>
+                          <w:sz w:val="20"/>
+                          <w:szCs w:val="20"/>
+                        </w:rPr>
+                        <w:t xml:space="preserve"> </w:t>
+                      </w:r>
+                      <w:proofErr w:type="spellStart"/>
+                      <w:r>
+                        <w:rPr>
+                          <w:rFonts w:ascii="Optima" w:hAnsi="Optima" w:cs="Open Sans Light"/>
+                          <w:color w:val="444444"/>
+                          <w:sz w:val="20"/>
+                          <w:szCs w:val="20"/>
+                        </w:rPr>
+                        <w:t>Codergirl</w:t>
+                      </w:r>
+                      <w:proofErr w:type="spellEnd"/>
+                      <w:r>
+                        <w:rPr>
+                          <w:rFonts w:ascii="Optima" w:hAnsi="Optima" w:cs="Open Sans Light"/>
+                          <w:color w:val="444444"/>
+                          <w:sz w:val="20"/>
+                          <w:szCs w:val="20"/>
+                        </w:rPr>
+                        <w:t xml:space="preserve"> </w:t>
                       </w:r>
                       <w:r>
                         <w:rPr>
@@ -4066,46 +4397,7 @@
                           <w:sz w:val="20"/>
                           <w:szCs w:val="20"/>
                         </w:rPr>
-                        <w:t xml:space="preserve"> </w:t>
-                      </w:r>
-                    </w:p>
-                    <w:p>
-                      <w:pPr>
-                        <w:spacing w:after="0" w:line="216" w:lineRule="auto"/>
-                        <w:jc w:val="both"/>
-                        <w:rPr>
-                          <w:rFonts w:ascii="Optima" w:hAnsi="Optima" w:cs="Open Sans Light"/>
-                          <w:color w:val="444444"/>
-                          <w:sz w:val="20"/>
-                          <w:szCs w:val="20"/>
-                        </w:rPr>
-                      </w:pPr>
-                      <w:r>
-                        <w:rPr>
-                          <w:rFonts w:ascii="Optima" w:hAnsi="Optima" w:cs="Open Sans Light"/>
-                          <w:color w:val="444444"/>
-                          <w:sz w:val="20"/>
-                          <w:szCs w:val="20"/>
-                        </w:rPr>
-                        <w:t xml:space="preserve">Web Development </w:t>
-                      </w:r>
-                      <w:r>
-                        <w:rPr>
-                          <w:rFonts w:ascii="Optima" w:hAnsi="Optima" w:cs="Open Sans Light"/>
-                          <w:color w:val="444444"/>
-                          <w:sz w:val="20"/>
-                          <w:szCs w:val="20"/>
-                        </w:rPr>
-                        <w:t>Certificate</w:t>
-                      </w:r>
-                      <w:r>
-                        <w:rPr>
-                          <w:rFonts w:ascii="Optima" w:hAnsi="Optima" w:cs="Open Sans Light"/>
-                          <w:color w:val="444444"/>
-                          <w:sz w:val="20"/>
-                          <w:szCs w:val="20"/>
-                        </w:rPr>
-                        <w:t>, 2018</w:t>
+                        <w:t xml:space="preserve"> User Experience (UX) Summer Cohort, 2018</w:t>
                       </w:r>
                     </w:p>
                     <w:p>
@@ -4138,7 +4430,7 @@
                           <w:sz w:val="20"/>
                           <w:szCs w:val="20"/>
                         </w:rPr>
-                        <w:t xml:space="preserve">Current Trends Academy - St. Peters, MO </w:t>
+                        <w:t xml:space="preserve">St. Louis Community College </w:t>
                       </w:r>
                       <w:r>
                         <w:rPr>
@@ -4177,7 +4469,25 @@
                           <w:sz w:val="20"/>
                           <w:szCs w:val="20"/>
                         </w:rPr>
-                        <w:t>Licensed as Cosmetologist, 2009</w:t>
+                        <w:t xml:space="preserve">Web Development </w:t>
+                      </w:r>
+                      <w:r>
+                        <w:rPr>
+                          <w:rFonts w:ascii="Optima" w:hAnsi="Optima" w:cs="Open Sans Light"/>
+                          <w:color w:val="444444"/>
+                          <w:sz w:val="20"/>
+                          <w:szCs w:val="20"/>
+                        </w:rPr>
+                        <w:t>Certificate</w:t>
+                      </w:r>
+                      <w:r>
+                        <w:rPr>
+                          <w:rFonts w:ascii="Optima" w:hAnsi="Optima" w:cs="Open Sans Light"/>
+                          <w:color w:val="444444"/>
+                          <w:sz w:val="20"/>
+                          <w:szCs w:val="20"/>
+                        </w:rPr>
+                        <w:t>, 2018</w:t>
                       </w:r>
                     </w:p>
                     <w:p>
@@ -4210,7 +4520,7 @@
                           <w:sz w:val="20"/>
                           <w:szCs w:val="20"/>
                         </w:rPr>
-                        <w:t xml:space="preserve">National Academy of Beauty Arts - St. Louis, MO </w:t>
+                        <w:t xml:space="preserve">Current Trends Academy - St. Peters, MO </w:t>
                       </w:r>
                       <w:r>
                         <w:rPr>
@@ -4249,7 +4559,7 @@
                           <w:sz w:val="20"/>
                           <w:szCs w:val="20"/>
                         </w:rPr>
-                        <w:t>Nail Technician, 1999</w:t>
+                        <w:t>Licensed as Cosmetologist, 2009</w:t>
                       </w:r>
                     </w:p>
                     <w:p>
@@ -5653,6 +5963,24 @@
           </mc:Fallback>
         </mc:AlternateContent>
       </w:r>
+      <w:r>
+        <w:rPr>
+          <w:rFonts w:ascii="Optima" w:hAnsi="Optima"/>
+        </w:rPr>
+        <w:softHyphen/>
+      </w:r>
+      <w:r>
+        <w:rPr>
+          <w:rFonts w:ascii="Optima" w:hAnsi="Optima"/>
+        </w:rPr>
+        <w:softHyphen/>
+      </w:r>
+      <w:r>
+        <w:rPr>
+          <w:rFonts w:ascii="Optima" w:hAnsi="Optima"/>
+        </w:rPr>
+        <w:softHyphen/>
+      </w:r>
     </w:p>
     <w:sectPr>
       <w:headerReference w:type="even" r:id="rId8"/>
@@ -5661,7 +5989,7 @@
       <w:footerReference w:type="default" r:id="rId11"/>
       <w:headerReference w:type="first" r:id="rId12"/>
       <w:footerReference w:type="first" r:id="rId13"/>
-      <w:pgSz w:w="12880" w:h="16660" w:code="9"/>
+      <w:pgSz w:w="12240" w:h="15840" w:code="9"/>
       <w:pgMar w:top="720" w:right="720" w:bottom="720" w:left="720" w:header="720" w:footer="720" w:gutter="0"/>
       <w:cols w:space="720"/>
       <w:docGrid w:linePitch="360"/>
@@ -6551,7 +6879,7 @@
 </file>
 
 <file path=customXml/itemProps1.xml><?xml version="1.0" encoding="utf-8"?>
-<ds:datastoreItem xmlns:ds="http://schemas.openxmlformats.org/officeDocument/2006/customXml" ds:itemID="{A46342B5-0B61-C94D-8358-D24BE84B33F7}">
+<ds:datastoreItem xmlns:ds="http://schemas.openxmlformats.org/officeDocument/2006/customXml" ds:itemID="{06A3CD3C-D3C9-2248-8062-01DB5B0117CC}">
   <ds:schemaRefs>
     <ds:schemaRef ds:uri="http://schemas.openxmlformats.org/officeDocument/2006/bibliography"/>
   </ds:schemaRefs>

</xml_diff>